<commit_message>
Added MPI lab3 zad6 and solution sketches
</commit_message>
<xml_diff>
--- a/psFje.docx
+++ b/psFje.docx
@@ -4517,15 +4517,13 @@
       </w:r>
       <w:proofErr w:type="spellEnd"/>
       <w:r>
-        <w:t xml:space="preserve"> </w:t>
-      </w:r>
-      <w:proofErr w:type="spellStart"/>
-      <w:r>
-        <w:t>brodcast</w:t>
-      </w:r>
-      <w:proofErr w:type="spellEnd"/>
-      <w:r>
-        <w:t xml:space="preserve">, scatter </w:t>
+        <w:t xml:space="preserve"> bro</w:t>
+      </w:r>
+      <w:r>
+        <w:t>a</w:t>
+      </w:r>
+      <w:r>
+        <w:t xml:space="preserve">dcast, scatter </w:t>
       </w:r>
       <w:proofErr w:type="spellStart"/>
       <w:r>

</xml_diff>